<commit_message>
Bitácora Ingeniería de Computadores
Día 2 (18 de septiembre de 2023).
</commit_message>
<xml_diff>
--- a/Bitácora IC.docx
+++ b/Bitácora IC.docx
@@ -6,6 +6,7 @@
       <w:pPr>
         <w:jc w:val="center"/>
         <w:rPr>
+          <w:rFonts w:ascii="Roboto" w:cs="Roboto" w:eastAsia="Roboto" w:hAnsi="Roboto"/>
           <w:b w:val="1"/>
           <w:sz w:val="44"/>
           <w:szCs w:val="44"/>
@@ -13,6 +14,7 @@
       </w:pPr>
       <w:r>
         <w:rPr>
+          <w:rFonts w:ascii="Roboto" w:cs="Roboto" w:eastAsia="Roboto" w:hAnsi="Roboto"/>
           <w:b w:val="1"/>
           <w:sz w:val="44"/>
           <w:szCs w:val="44"/>
@@ -25,6 +27,7 @@
       <w:pPr>
         <w:jc w:val="center"/>
         <w:rPr>
+          <w:rFonts w:ascii="Roboto" w:cs="Roboto" w:eastAsia="Roboto" w:hAnsi="Roboto"/>
           <w:b w:val="1"/>
           <w:sz w:val="44"/>
           <w:szCs w:val="44"/>
@@ -40,8 +43,9 @@
       <w:pPr>
         <w:jc w:val="left"/>
         <w:rPr>
-          <w:sz w:val="44"/>
-          <w:szCs w:val="44"/>
+          <w:rFonts w:ascii="Roboto" w:cs="Roboto" w:eastAsia="Roboto" w:hAnsi="Roboto"/>
+          <w:sz w:val="24"/>
+          <w:szCs w:val="24"/>
           <w:u w:val="single"/>
         </w:rPr>
       </w:pPr>
@@ -54,15 +58,17 @@
     <w:p>
       <w:pPr>
         <w:rPr>
-          <w:sz w:val="36"/>
-          <w:szCs w:val="36"/>
+          <w:rFonts w:ascii="Roboto" w:cs="Roboto" w:eastAsia="Roboto" w:hAnsi="Roboto"/>
+          <w:sz w:val="24"/>
+          <w:szCs w:val="24"/>
           <w:u w:val="single"/>
         </w:rPr>
       </w:pPr>
       <w:r>
         <w:rPr>
-          <w:sz w:val="36"/>
-          <w:szCs w:val="36"/>
+          <w:rFonts w:ascii="Roboto" w:cs="Roboto" w:eastAsia="Roboto" w:hAnsi="Roboto"/>
+          <w:sz w:val="24"/>
+          <w:szCs w:val="24"/>
           <w:u w:val="single"/>
           <w:rtl w:val="0"/>
         </w:rPr>
@@ -72,8 +78,9 @@
     <w:p>
       <w:pPr>
         <w:rPr>
-          <w:sz w:val="36"/>
-          <w:szCs w:val="36"/>
+          <w:rFonts w:ascii="Roboto" w:cs="Roboto" w:eastAsia="Roboto" w:hAnsi="Roboto"/>
+          <w:sz w:val="24"/>
+          <w:szCs w:val="24"/>
           <w:u w:val="single"/>
         </w:rPr>
       </w:pPr>
@@ -92,85 +99,357 @@
         <w:ind w:left="720" w:hanging="360"/>
         <w:jc w:val="both"/>
         <w:rPr>
+          <w:rFonts w:ascii="Roboto" w:cs="Roboto" w:eastAsia="Roboto" w:hAnsi="Roboto"/>
+          <w:sz w:val="24"/>
+          <w:szCs w:val="24"/>
+        </w:rPr>
+      </w:pPr>
+      <w:r>
+        <w:rPr>
+          <w:rFonts w:ascii="Roboto" w:cs="Roboto" w:eastAsia="Roboto" w:hAnsi="Roboto"/>
+          <w:strike w:val="1"/>
+          <w:sz w:val="24"/>
+          <w:szCs w:val="24"/>
+          <w:rtl w:val="0"/>
+        </w:rPr>
+        <w:t xml:space="preserve">Tarea 1. Búsqueda de ofertas de trabajo y becas</w:t>
+      </w:r>
+    </w:p>
+    <w:p>
+      <w:pPr>
+        <w:ind w:left="720" w:firstLine="0"/>
+        <w:jc w:val="both"/>
+        <w:rPr>
+          <w:rFonts w:ascii="Roboto" w:cs="Roboto" w:eastAsia="Roboto" w:hAnsi="Roboto"/>
+          <w:sz w:val="24"/>
+          <w:szCs w:val="24"/>
+        </w:rPr>
+      </w:pPr>
+      <w:r>
+        <w:rPr>
+          <w:rtl w:val="0"/>
+        </w:rPr>
+      </w:r>
+    </w:p>
+    <w:p>
+      <w:pPr>
+        <w:ind w:left="720" w:firstLine="0"/>
+        <w:jc w:val="both"/>
+        <w:rPr>
+          <w:rFonts w:ascii="Roboto" w:cs="Roboto" w:eastAsia="Roboto" w:hAnsi="Roboto"/>
+          <w:sz w:val="24"/>
+          <w:szCs w:val="24"/>
+        </w:rPr>
+      </w:pPr>
+      <w:r>
+        <w:rPr>
+          <w:rFonts w:ascii="Roboto" w:cs="Roboto" w:eastAsia="Roboto" w:hAnsi="Roboto"/>
+          <w:sz w:val="24"/>
+          <w:szCs w:val="24"/>
+          <w:rtl w:val="0"/>
+        </w:rPr>
+        <w:t xml:space="preserve">Hemos realizado la búsqueda de ofertas de trabajo  y becas utilizando las páginas webs de empresas como Broadcom, InfoJobs, TotalJobs, búsqueda de empleo como Indeed entre otras. </w:t>
+      </w:r>
+    </w:p>
+    <w:p>
+      <w:pPr>
+        <w:ind w:left="720" w:firstLine="0"/>
+        <w:jc w:val="both"/>
+        <w:rPr>
+          <w:rFonts w:ascii="Roboto" w:cs="Roboto" w:eastAsia="Roboto" w:hAnsi="Roboto"/>
+          <w:sz w:val="24"/>
+          <w:szCs w:val="24"/>
+        </w:rPr>
+      </w:pPr>
+      <w:r>
+        <w:rPr>
+          <w:rtl w:val="0"/>
+        </w:rPr>
+      </w:r>
+    </w:p>
+    <w:p>
+      <w:pPr>
+        <w:ind w:left="720" w:firstLine="0"/>
+        <w:jc w:val="both"/>
+        <w:rPr>
+          <w:rFonts w:ascii="Roboto" w:cs="Roboto" w:eastAsia="Roboto" w:hAnsi="Roboto"/>
+          <w:sz w:val="24"/>
+          <w:szCs w:val="24"/>
+        </w:rPr>
+      </w:pPr>
+      <w:r>
+        <w:rPr>
+          <w:rFonts w:ascii="Roboto" w:cs="Roboto" w:eastAsia="Roboto" w:hAnsi="Roboto"/>
+          <w:sz w:val="24"/>
+          <w:szCs w:val="24"/>
+          <w:rtl w:val="0"/>
+        </w:rPr>
+        <w:t xml:space="preserve">Seguidamente prestamos atención a las palabras claves relacionadas con la búsqueda de empleo y con la aceleración de aplicaciones informáticas. Calculamos la frecuencia de aparición de cada una de las palabras claves en las ofertas recopiladas y elaboramos una gráfica orientativa donde se muestra la misma.</w:t>
+      </w:r>
+    </w:p>
+    <w:p>
+      <w:pPr>
+        <w:ind w:left="720" w:firstLine="0"/>
+        <w:jc w:val="both"/>
+        <w:rPr>
+          <w:rFonts w:ascii="Roboto" w:cs="Roboto" w:eastAsia="Roboto" w:hAnsi="Roboto"/>
+          <w:sz w:val="24"/>
+          <w:szCs w:val="24"/>
+        </w:rPr>
+      </w:pPr>
+      <w:r>
+        <w:rPr>
+          <w:rtl w:val="0"/>
+        </w:rPr>
+      </w:r>
+    </w:p>
+    <w:p>
+      <w:pPr>
+        <w:ind w:left="0" w:firstLine="0"/>
+        <w:jc w:val="both"/>
+        <w:rPr>
+          <w:rFonts w:ascii="Roboto" w:cs="Roboto" w:eastAsia="Roboto" w:hAnsi="Roboto"/>
+          <w:sz w:val="24"/>
+          <w:szCs w:val="24"/>
+        </w:rPr>
+      </w:pPr>
+      <w:r>
+        <w:rPr>
+          <w:rFonts w:ascii="Roboto" w:cs="Roboto" w:eastAsia="Roboto" w:hAnsi="Roboto"/>
+          <w:sz w:val="24"/>
+          <w:szCs w:val="24"/>
+          <w:u w:val="single"/>
+          <w:rtl w:val="0"/>
+        </w:rPr>
+        <w:t xml:space="preserve">Día 2 (18/09/2023):</w:t>
+      </w:r>
+      <w:r>
+        <w:rPr>
+          <w:rFonts w:ascii="Roboto" w:cs="Roboto" w:eastAsia="Roboto" w:hAnsi="Roboto"/>
+          <w:sz w:val="24"/>
+          <w:szCs w:val="24"/>
+          <w:rtl w:val="0"/>
+        </w:rPr>
+        <w:t xml:space="preserve"> </w:t>
+      </w:r>
+    </w:p>
+    <w:p>
+      <w:pPr>
+        <w:ind w:left="720" w:firstLine="0"/>
+        <w:jc w:val="both"/>
+        <w:rPr>
+          <w:rFonts w:ascii="Roboto" w:cs="Roboto" w:eastAsia="Roboto" w:hAnsi="Roboto"/>
+          <w:sz w:val="24"/>
+          <w:szCs w:val="24"/>
+        </w:rPr>
+      </w:pPr>
+      <w:r>
+        <w:rPr>
+          <w:rtl w:val="0"/>
+        </w:rPr>
+      </w:r>
+    </w:p>
+    <w:p>
+      <w:pPr>
+        <w:numPr>
+          <w:ilvl w:val="0"/>
+          <w:numId w:val="1"/>
+        </w:numPr>
+        <w:ind w:left="720" w:hanging="360"/>
+        <w:jc w:val="both"/>
+        <w:rPr>
+          <w:sz w:val="24"/>
+          <w:szCs w:val="24"/>
+        </w:rPr>
+      </w:pPr>
+      <w:r>
+        <w:rPr>
+          <w:rFonts w:ascii="Roboto" w:cs="Roboto" w:eastAsia="Roboto" w:hAnsi="Roboto"/>
+          <w:strike w:val="1"/>
+          <w:sz w:val="24"/>
+          <w:szCs w:val="24"/>
+          <w:rtl w:val="0"/>
+        </w:rPr>
+        <w:t xml:space="preserve">Tarea 2. Ejercicio de prospectiva: desarrollo de futuras propuestas</w:t>
+      </w:r>
+    </w:p>
+    <w:p>
+      <w:pPr>
+        <w:numPr>
+          <w:ilvl w:val="0"/>
+          <w:numId w:val="1"/>
+        </w:numPr>
+        <w:ind w:left="720" w:hanging="360"/>
+        <w:jc w:val="both"/>
+        <w:rPr>
+          <w:rFonts w:ascii="Roboto" w:cs="Roboto" w:eastAsia="Roboto" w:hAnsi="Roboto"/>
+          <w:sz w:val="24"/>
+          <w:szCs w:val="24"/>
+          <w:u w:val="none"/>
+        </w:rPr>
+      </w:pPr>
+      <w:r>
+        <w:rPr>
+          <w:rFonts w:ascii="Roboto" w:cs="Roboto" w:eastAsia="Roboto" w:hAnsi="Roboto"/>
+          <w:strike w:val="1"/>
+          <w:sz w:val="24"/>
+          <w:szCs w:val="24"/>
+          <w:rtl w:val="0"/>
+        </w:rPr>
+        <w:t xml:space="preserve">Tarea 3. Presentación de la práctica y debate: análisis de los resultados</w:t>
+      </w:r>
+    </w:p>
+    <w:p>
+      <w:pPr>
+        <w:jc w:val="both"/>
+        <w:rPr>
+          <w:rFonts w:ascii="Roboto" w:cs="Roboto" w:eastAsia="Roboto" w:hAnsi="Roboto"/>
+          <w:sz w:val="24"/>
+          <w:szCs w:val="24"/>
+        </w:rPr>
+      </w:pPr>
+      <w:r>
+        <w:rPr>
+          <w:rtl w:val="0"/>
+        </w:rPr>
+      </w:r>
+    </w:p>
+    <w:p>
+      <w:pPr>
+        <w:ind w:left="720" w:firstLine="0"/>
+        <w:jc w:val="both"/>
+        <w:rPr>
+          <w:rFonts w:ascii="Roboto" w:cs="Roboto" w:eastAsia="Roboto" w:hAnsi="Roboto"/>
+          <w:sz w:val="24"/>
+          <w:szCs w:val="24"/>
+        </w:rPr>
+      </w:pPr>
+      <w:r>
+        <w:rPr>
+          <w:rFonts w:ascii="Roboto" w:cs="Roboto" w:eastAsia="Roboto" w:hAnsi="Roboto"/>
+          <w:sz w:val="24"/>
+          <w:szCs w:val="24"/>
+          <w:rtl w:val="0"/>
+        </w:rPr>
+        <w:t xml:space="preserve">Durante la segunda sesión de clase hemos estado corrigiendo algunos detalles de la Tarea 1. Además de ello, continuamos con la realización de la Tarea 2, donde se pedía desarrollar una propuesta futura de trabajo de la empresa </w:t>
+      </w:r>
+      <w:r>
+        <w:rPr>
+          <w:rFonts w:ascii="Roboto" w:cs="Roboto" w:eastAsia="Roboto" w:hAnsi="Roboto"/>
+          <w:sz w:val="24"/>
+          <w:szCs w:val="24"/>
+          <w:rtl w:val="0"/>
+        </w:rPr>
+        <w:t xml:space="preserve">QuantumSolutions</w:t>
+      </w:r>
+      <w:r>
+        <w:rPr>
+          <w:rFonts w:ascii="Roboto" w:cs="Roboto" w:eastAsia="Roboto" w:hAnsi="Roboto"/>
+          <w:sz w:val="24"/>
+          <w:szCs w:val="24"/>
+          <w:rtl w:val="0"/>
+        </w:rPr>
+        <w:t xml:space="preserve"> Technologies. </w:t>
+      </w:r>
+    </w:p>
+    <w:p>
+      <w:pPr>
+        <w:ind w:left="720" w:firstLine="0"/>
+        <w:jc w:val="both"/>
+        <w:rPr>
+          <w:rFonts w:ascii="Roboto" w:cs="Roboto" w:eastAsia="Roboto" w:hAnsi="Roboto"/>
+          <w:sz w:val="24"/>
+          <w:szCs w:val="24"/>
+        </w:rPr>
+      </w:pPr>
+      <w:r>
+        <w:rPr>
+          <w:rtl w:val="0"/>
+        </w:rPr>
+      </w:r>
+    </w:p>
+    <w:p>
+      <w:pPr>
+        <w:ind w:left="720" w:firstLine="0"/>
+        <w:jc w:val="both"/>
+        <w:rPr>
+          <w:rFonts w:ascii="Roboto" w:cs="Roboto" w:eastAsia="Roboto" w:hAnsi="Roboto"/>
+          <w:sz w:val="24"/>
+          <w:szCs w:val="24"/>
+        </w:rPr>
+      </w:pPr>
+      <w:r>
+        <w:rPr>
+          <w:rFonts w:ascii="Roboto" w:cs="Roboto" w:eastAsia="Roboto" w:hAnsi="Roboto"/>
+          <w:sz w:val="24"/>
+          <w:szCs w:val="24"/>
+          <w:rtl w:val="0"/>
+        </w:rPr>
+        <w:t xml:space="preserve">Finalmente, terminamos la sesión elaborando la Tarea 3, donde se pedía analizar los resultados obtenidos de cada una de las ofertas de empleo buscadas en sesiones anteriores. </w:t>
+      </w:r>
+    </w:p>
+    <w:p>
+      <w:pPr>
+        <w:jc w:val="both"/>
+        <w:rPr>
+          <w:rFonts w:ascii="Roboto" w:cs="Roboto" w:eastAsia="Roboto" w:hAnsi="Roboto"/>
+          <w:sz w:val="24"/>
+          <w:szCs w:val="24"/>
+        </w:rPr>
+      </w:pPr>
+      <w:r>
+        <w:rPr>
+          <w:rFonts w:ascii="Roboto" w:cs="Roboto" w:eastAsia="Roboto" w:hAnsi="Roboto"/>
+          <w:sz w:val="24"/>
+          <w:szCs w:val="24"/>
+          <w:rtl w:val="0"/>
+        </w:rPr>
+        <w:tab/>
+      </w:r>
+    </w:p>
+    <w:p>
+      <w:pPr>
+        <w:jc w:val="both"/>
+        <w:rPr>
+          <w:rFonts w:ascii="Roboto" w:cs="Roboto" w:eastAsia="Roboto" w:hAnsi="Roboto"/>
+          <w:sz w:val="24"/>
+          <w:szCs w:val="24"/>
+        </w:rPr>
+      </w:pPr>
+      <w:r>
+        <w:rPr>
+          <w:rtl w:val="0"/>
+        </w:rPr>
+      </w:r>
+    </w:p>
+    <w:p>
+      <w:pPr>
+        <w:jc w:val="both"/>
+        <w:rPr>
+          <w:rFonts w:ascii="Roboto" w:cs="Roboto" w:eastAsia="Roboto" w:hAnsi="Roboto"/>
+          <w:sz w:val="24"/>
+          <w:szCs w:val="24"/>
+        </w:rPr>
+      </w:pPr>
+      <w:r>
+        <w:rPr>
+          <w:rtl w:val="0"/>
+        </w:rPr>
+      </w:r>
+    </w:p>
+    <w:p>
+      <w:pPr>
+        <w:ind w:left="720" w:firstLine="0"/>
+        <w:jc w:val="both"/>
+        <w:rPr>
           <w:sz w:val="36"/>
           <w:szCs w:val="36"/>
-          <w:u w:val="none"/>
-        </w:rPr>
-      </w:pPr>
-      <w:r>
-        <w:rPr>
-          <w:strike w:val="1"/>
-          <w:sz w:val="36"/>
-          <w:szCs w:val="36"/>
-          <w:rtl w:val="0"/>
-        </w:rPr>
-        <w:t xml:space="preserve">Tarea 1. Búsqueda de ofertas de trabajo y becas</w:t>
-      </w:r>
-    </w:p>
-    <w:p>
-      <w:pPr>
-        <w:ind w:left="720" w:firstLine="0"/>
-        <w:jc w:val="both"/>
-        <w:rPr>
-          <w:sz w:val="36"/>
-          <w:szCs w:val="36"/>
-        </w:rPr>
-      </w:pPr>
-      <w:r>
-        <w:rPr>
-          <w:rtl w:val="0"/>
-        </w:rPr>
-      </w:r>
-    </w:p>
-    <w:p>
-      <w:pPr>
-        <w:ind w:left="720" w:firstLine="0"/>
-        <w:jc w:val="both"/>
-        <w:rPr>
-          <w:sz w:val="36"/>
-          <w:szCs w:val="36"/>
-        </w:rPr>
-      </w:pPr>
-      <w:r>
-        <w:rPr>
-          <w:sz w:val="36"/>
-          <w:szCs w:val="36"/>
-          <w:rtl w:val="0"/>
-        </w:rPr>
-        <w:t xml:space="preserve">Hemos realizado la búsqueda de ofertas de trabajo  y becas utilizando las páginas webs de empresas como Broadcom, InfoJobs, TotalJobs, búsqueda de empleo como Indeed entre otras. </w:t>
-      </w:r>
-    </w:p>
-    <w:p>
-      <w:pPr>
-        <w:ind w:left="720" w:firstLine="0"/>
-        <w:jc w:val="both"/>
-        <w:rPr>
-          <w:sz w:val="36"/>
-          <w:szCs w:val="36"/>
-        </w:rPr>
-      </w:pPr>
-      <w:r>
-        <w:rPr>
-          <w:rtl w:val="0"/>
-        </w:rPr>
-      </w:r>
-    </w:p>
-    <w:p>
-      <w:pPr>
-        <w:ind w:left="720" w:firstLine="0"/>
-        <w:jc w:val="both"/>
-        <w:rPr>
-          <w:sz w:val="36"/>
-          <w:szCs w:val="36"/>
-        </w:rPr>
-      </w:pPr>
-      <w:r>
-        <w:rPr>
-          <w:sz w:val="36"/>
-          <w:szCs w:val="36"/>
-          <w:rtl w:val="0"/>
-        </w:rPr>
-        <w:t xml:space="preserve">Seguidamente prestamos atención a las palabras claves relacionadas con la búsqueda de empleo y con la aceleración de aplicaciones informáticas. Calculamos la frecuencia de aparición de cada una de las palabras claves en las ofertas recopiladas y elaboramos una gráfica orientativa donde se muestra la misma. </w:t>
+        </w:rPr>
+      </w:pPr>
+      <w:r>
+        <w:rPr>
+          <w:rtl w:val="0"/>
+        </w:rPr>
       </w:r>
     </w:p>
     <w:p>

</xml_diff>